<commit_message>
change the result to a chart format
</commit_message>
<xml_diff>
--- a/doc/專題摘要.docx
+++ b/doc/專題摘要.docx
@@ -1,6 +1,6 @@
 
 <file path=word/document.xml><?xml version="1.0" encoding="utf-8"?>
-<w:document xmlns:wpc="http://schemas.microsoft.com/office/word/2010/wordprocessingCanvas" xmlns:cx="http://schemas.microsoft.com/office/drawing/2014/chartex" xmlns:cx1="http://schemas.microsoft.com/office/drawing/2015/9/8/chartex" xmlns:cx2="http://schemas.microsoft.com/office/drawing/2015/10/21/chartex" xmlns:cx3="http://schemas.microsoft.com/office/drawing/2016/5/9/chartex" xmlns:cx4="http://schemas.microsoft.com/office/drawing/2016/5/10/chartex" xmlns:cx5="http://schemas.microsoft.com/office/drawing/2016/5/11/chartex" xmlns:cx6="http://schemas.microsoft.com/office/drawing/2016/5/12/chartex" xmlns:cx7="http://schemas.microsoft.com/office/drawing/2016/5/13/chartex" xmlns:cx8="http://schemas.microsoft.com/office/drawing/2016/5/14/chartex" xmlns:mc="http://schemas.openxmlformats.org/markup-compatibility/2006" xmlns:aink="http://schemas.microsoft.com/office/drawing/2016/ink" xmlns:am3d="http://schemas.microsoft.com/office/drawing/2017/model3d" xmlns:o="urn:schemas-microsoft-com:office:office" xmlns:r="http://schemas.openxmlformats.org/officeDocument/2006/relationships" xmlns:m="http://schemas.openxmlformats.org/officeDocument/2006/math" xmlns:v="urn:schemas-microsoft-com:vml" xmlns:wp14="http://schemas.microsoft.com/office/word/2010/wordprocessingDrawing" xmlns:wp="http://schemas.openxmlformats.org/drawingml/2006/wordprocessingDrawing" xmlns:w10="urn:schemas-microsoft-com:office:word" xmlns:w="http://schemas.openxmlformats.org/wordprocessingml/2006/main" xmlns:w14="http://schemas.microsoft.com/office/word/2010/wordml" xmlns:w15="http://schemas.microsoft.com/office/word/2012/wordml" xmlns:w16cex="http://schemas.microsoft.com/office/word/2018/wordml/cex" xmlns:w16cid="http://schemas.microsoft.com/office/word/2016/wordml/cid" xmlns:w16="http://schemas.microsoft.com/office/word/2018/wordml" xmlns:w16sdtdh="http://schemas.microsoft.com/office/word/2020/wordml/sdtdatahash" xmlns:w16se="http://schemas.microsoft.com/office/word/2015/wordml/symex" xmlns:wpg="http://schemas.microsoft.com/office/word/2010/wordprocessingGroup" xmlns:wpi="http://schemas.microsoft.com/office/word/2010/wordprocessingInk" xmlns:wne="http://schemas.microsoft.com/office/word/2006/wordml" xmlns:wps="http://schemas.microsoft.com/office/word/2010/wordprocessingShape" mc:Ignorable="w14 w15 w16se w16cid w16 w16cex w16sdtdh wp14">
+<w:document xmlns:wpc="http://schemas.microsoft.com/office/word/2010/wordprocessingCanvas" xmlns:cx="http://schemas.microsoft.com/office/drawing/2014/chartex" xmlns:cx1="http://schemas.microsoft.com/office/drawing/2015/9/8/chartex" xmlns:cx2="http://schemas.microsoft.com/office/drawing/2015/10/21/chartex" xmlns:cx3="http://schemas.microsoft.com/office/drawing/2016/5/9/chartex" xmlns:cx4="http://schemas.microsoft.com/office/drawing/2016/5/10/chartex" xmlns:cx5="http://schemas.microsoft.com/office/drawing/2016/5/11/chartex" xmlns:cx6="http://schemas.microsoft.com/office/drawing/2016/5/12/chartex" xmlns:cx7="http://schemas.microsoft.com/office/drawing/2016/5/13/chartex" xmlns:cx8="http://schemas.microsoft.com/office/drawing/2016/5/14/chartex" xmlns:mc="http://schemas.openxmlformats.org/markup-compatibility/2006" xmlns:aink="http://schemas.microsoft.com/office/drawing/2016/ink" xmlns:am3d="http://schemas.microsoft.com/office/drawing/2017/model3d" xmlns:o="urn:schemas-microsoft-com:office:office" xmlns:oel="http://schemas.microsoft.com/office/2019/extlst" xmlns:r="http://schemas.openxmlformats.org/officeDocument/2006/relationships" xmlns:m="http://schemas.openxmlformats.org/officeDocument/2006/math" xmlns:v="urn:schemas-microsoft-com:vml" xmlns:wp14="http://schemas.microsoft.com/office/word/2010/wordprocessingDrawing" xmlns:wp="http://schemas.openxmlformats.org/drawingml/2006/wordprocessingDrawing" xmlns:w10="urn:schemas-microsoft-com:office:word" xmlns:w="http://schemas.openxmlformats.org/wordprocessingml/2006/main" xmlns:w14="http://schemas.microsoft.com/office/word/2010/wordml" xmlns:w15="http://schemas.microsoft.com/office/word/2012/wordml" xmlns:w16cex="http://schemas.microsoft.com/office/word/2018/wordml/cex" xmlns:w16cid="http://schemas.microsoft.com/office/word/2016/wordml/cid" xmlns:w16="http://schemas.microsoft.com/office/word/2018/wordml" xmlns:w16du="http://schemas.microsoft.com/office/word/2023/wordml/word16du" xmlns:w16sdtdh="http://schemas.microsoft.com/office/word/2020/wordml/sdtdatahash" xmlns:w16se="http://schemas.microsoft.com/office/word/2015/wordml/symex" xmlns:wpg="http://schemas.microsoft.com/office/word/2010/wordprocessingGroup" xmlns:wpi="http://schemas.microsoft.com/office/word/2010/wordprocessingInk" xmlns:wne="http://schemas.microsoft.com/office/word/2006/wordml" xmlns:wps="http://schemas.microsoft.com/office/word/2010/wordprocessingShape" mc:Ignorable="w14 w15 w16se w16cid w16 w16cex w16sdtdh w16du wp14">
   <w:body>
     <w:p>
       <w:pPr>
@@ -225,7 +225,7 @@
         <w:spacing w:before="100" w:beforeAutospacing="1" w:after="100" w:afterAutospacing="1"/>
         <w:ind w:firstLine="480"/>
         <w:rPr>
-          <w:rFonts w:ascii="Times New Roman" w:eastAsia="標楷體" w:hAnsi="Times New Roman" w:cs="Times New Roman"/>
+          <w:rFonts w:ascii="Times New Roman" w:eastAsia="標楷體" w:hAnsi="Times New Roman" w:cs="Times New Roman" w:hint="eastAsia"/>
           <w:kern w:val="0"/>
           <w:szCs w:val="24"/>
         </w:rPr>
@@ -426,7 +426,7 @@
         <w:widowControl/>
         <w:spacing w:before="100" w:beforeAutospacing="1" w:after="100" w:afterAutospacing="1"/>
         <w:rPr>
-          <w:rFonts w:ascii="Times New Roman" w:eastAsia="標楷體" w:hAnsi="Times New Roman" w:cs="Times New Roman" w:hint="eastAsia"/>
+          <w:rFonts w:ascii="Times New Roman" w:eastAsia="標楷體" w:hAnsi="Times New Roman" w:cs="Times New Roman"/>
           <w:kern w:val="0"/>
           <w:szCs w:val="24"/>
         </w:rPr>
@@ -446,7 +446,7 @@
         <w:spacing w:before="100" w:beforeAutospacing="1" w:after="100" w:afterAutospacing="1"/>
         <w:jc w:val="center"/>
         <w:rPr>
-          <w:rFonts w:ascii="Times New Roman" w:eastAsia="標楷體" w:hAnsi="Times New Roman" w:cs="Times New Roman" w:hint="eastAsia"/>
+          <w:rFonts w:ascii="Times New Roman" w:eastAsia="標楷體" w:hAnsi="Times New Roman" w:cs="Times New Roman"/>
           <w:kern w:val="0"/>
           <w:szCs w:val="24"/>
         </w:rPr>
@@ -1269,12 +1269,8 @@
     <w:p>
       <w:pPr>
         <w:widowControl/>
-        <w:spacing w:before="100" w:beforeAutospacing="1" w:after="100" w:afterAutospacing="1"/>
-        <w:outlineLvl w:val="3"/>
-        <w:rPr>
-          <w:rFonts w:ascii="Times New Roman" w:eastAsia="標楷體" w:hAnsi="Times New Roman" w:cs="Times New Roman"/>
-          <w:b/>
-          <w:bCs/>
+        <w:rPr>
+          <w:rFonts w:ascii="Times New Roman" w:eastAsia="標楷體" w:hAnsi="Times New Roman" w:cs="Times New Roman" w:hint="eastAsia"/>
           <w:kern w:val="0"/>
           <w:szCs w:val="24"/>
         </w:rPr>
@@ -1282,506 +1278,10 @@
       <w:r>
         <w:rPr>
           <w:rFonts w:ascii="Times New Roman" w:eastAsia="標楷體" w:hAnsi="Times New Roman" w:cs="Times New Roman"/>
-          <w:b/>
-          <w:bCs/>
-          <w:kern w:val="0"/>
-          <w:szCs w:val="24"/>
-        </w:rPr>
-        <w:t>實驗結果</w:t>
-      </w:r>
-    </w:p>
-    <w:p>
-      <w:pPr>
-        <w:widowControl/>
-        <w:spacing w:before="100" w:beforeAutospacing="1" w:after="100" w:afterAutospacing="1"/>
-        <w:rPr>
-          <w:rFonts w:ascii="Times New Roman" w:eastAsia="標楷體" w:hAnsi="Times New Roman" w:cs="Times New Roman"/>
-          <w:kern w:val="0"/>
-          <w:szCs w:val="24"/>
-        </w:rPr>
-      </w:pPr>
-      <w:r>
-        <w:rPr>
-          <w:rFonts w:ascii="Times New Roman" w:eastAsia="標楷體" w:hAnsi="Times New Roman" w:cs="Times New Roman"/>
-          <w:kern w:val="0"/>
-          <w:szCs w:val="24"/>
-        </w:rPr>
-        <w:t>為了驗證機制的效能，我們設計了四種情境進行測試：</w:t>
-      </w:r>
-    </w:p>
-    <w:p>
-      <w:pPr>
-        <w:widowControl/>
-        <w:numPr>
-          <w:ilvl w:val="0"/>
-          <w:numId w:val="1"/>
-        </w:numPr>
-        <w:spacing w:before="100" w:beforeAutospacing="1" w:after="100" w:afterAutospacing="1"/>
-        <w:rPr>
-          <w:rFonts w:ascii="Times New Roman" w:eastAsia="標楷體" w:hAnsi="Times New Roman" w:cs="Times New Roman"/>
-          <w:kern w:val="0"/>
-          <w:szCs w:val="24"/>
-        </w:rPr>
-      </w:pPr>
-      <w:r>
-        <w:rPr>
-          <w:rFonts w:ascii="Times New Roman" w:eastAsia="標楷體" w:hAnsi="Times New Roman" w:cs="Times New Roman"/>
-          <w:b/>
-          <w:bCs/>
-          <w:kern w:val="0"/>
-          <w:szCs w:val="24"/>
-        </w:rPr>
-        <w:t>Sufficient Bandwidth</w:t>
-      </w:r>
-      <w:r>
-        <w:rPr>
-          <w:rFonts w:ascii="Times New Roman" w:eastAsia="標楷體" w:hAnsi="Times New Roman" w:cs="Times New Roman"/>
-          <w:kern w:val="0"/>
-          <w:szCs w:val="24"/>
-        </w:rPr>
-        <w:t>：在所有</w:t>
-      </w:r>
-      <w:r>
-        <w:rPr>
-          <w:rFonts w:ascii="Times New Roman" w:eastAsia="標楷體" w:hAnsi="Times New Roman" w:cs="Times New Roman"/>
-          <w:kern w:val="0"/>
-          <w:szCs w:val="24"/>
-        </w:rPr>
-        <w:t>link</w:t>
-      </w:r>
-      <w:r>
-        <w:rPr>
-          <w:rFonts w:ascii="Times New Roman" w:eastAsia="標楷體" w:hAnsi="Times New Roman" w:cs="Times New Roman"/>
-          <w:kern w:val="0"/>
-          <w:szCs w:val="24"/>
-        </w:rPr>
-        <w:t>具有相同頻寬的情況下，測試結果顯示每條</w:t>
-      </w:r>
-      <w:r>
-        <w:rPr>
-          <w:rFonts w:ascii="Times New Roman" w:eastAsia="標楷體" w:hAnsi="Times New Roman" w:cs="Times New Roman"/>
-          <w:kern w:val="0"/>
-          <w:szCs w:val="24"/>
-        </w:rPr>
-        <w:t>link</w:t>
-      </w:r>
-      <w:r>
-        <w:rPr>
-          <w:rFonts w:ascii="Times New Roman" w:eastAsia="標楷體" w:hAnsi="Times New Roman" w:cs="Times New Roman"/>
-          <w:kern w:val="0"/>
-          <w:szCs w:val="24"/>
-        </w:rPr>
-        <w:t>速率相近，與預期一致。</w:t>
-      </w:r>
-    </w:p>
-    <w:p>
-      <w:pPr>
-        <w:widowControl/>
-        <w:spacing w:before="100" w:beforeAutospacing="1" w:after="100" w:afterAutospacing="1"/>
-        <w:ind w:left="720"/>
-        <w:jc w:val="center"/>
-        <w:rPr>
-          <w:rFonts w:ascii="Times New Roman" w:eastAsia="標楷體" w:hAnsi="Times New Roman" w:cs="Times New Roman"/>
-          <w:kern w:val="0"/>
-          <w:szCs w:val="24"/>
-        </w:rPr>
-      </w:pPr>
-      <w:r>
-        <w:rPr>
-          <w:noProof/>
-        </w:rPr>
-        <w:drawing>
-          <wp:inline distT="0" distB="0" distL="0" distR="0" wp14:anchorId="6A3E65FE" wp14:editId="3F87AAE3">
-            <wp:extent cx="2721600" cy="1879200"/>
-            <wp:effectExtent l="0" t="0" r="3175" b="6985"/>
-            <wp:docPr id="12" name="圖片 12"/>
-            <wp:cNvGraphicFramePr>
-              <a:graphicFrameLocks xmlns:a="http://schemas.openxmlformats.org/drawingml/2006/main" noGrp="1" noChangeAspect="1"/>
-            </wp:cNvGraphicFramePr>
-            <a:graphic xmlns:a="http://schemas.openxmlformats.org/drawingml/2006/main">
-              <a:graphicData uri="http://schemas.openxmlformats.org/drawingml/2006/picture">
-                <pic:pic xmlns:pic="http://schemas.openxmlformats.org/drawingml/2006/picture">
-                  <pic:nvPicPr>
-                    <pic:cNvPr id="0" name="Picture 9"/>
-                    <pic:cNvPicPr>
-                      <a:picLocks noGrp="1" noChangeAspect="1" noChangeArrowheads="1"/>
-                    </pic:cNvPicPr>
-                  </pic:nvPicPr>
-                  <pic:blipFill rotWithShape="1">
-                    <a:blip r:embed="rId8" cstate="print">
-                      <a:extLst>
-                        <a:ext uri="{28A0092B-C50C-407E-A947-70E740481C1C}">
-                          <a14:useLocalDpi xmlns:a14="http://schemas.microsoft.com/office/drawing/2010/main" val="0"/>
-                        </a:ext>
-                      </a:extLst>
-                    </a:blip>
-                    <a:srcRect l="6380" t="7708" r="7907" b="3341"/>
-                    <a:stretch/>
-                  </pic:blipFill>
-                  <pic:spPr bwMode="auto">
-                    <a:xfrm>
-                      <a:off x="0" y="0"/>
-                      <a:ext cx="2721600" cy="1879200"/>
-                    </a:xfrm>
-                    <a:prstGeom prst="rect">
-                      <a:avLst/>
-                    </a:prstGeom>
-                    <a:noFill/>
-                    <a:ln>
-                      <a:noFill/>
-                    </a:ln>
-                    <a:extLst>
-                      <a:ext uri="{53640926-AAD7-44D8-BBD7-CCE9431645EC}">
-                        <a14:shadowObscured xmlns:a14="http://schemas.microsoft.com/office/drawing/2010/main"/>
-                      </a:ext>
-                    </a:extLst>
-                  </pic:spPr>
-                </pic:pic>
-              </a:graphicData>
-            </a:graphic>
-          </wp:inline>
-        </w:drawing>
-      </w:r>
-    </w:p>
-    <w:p>
-      <w:pPr>
-        <w:widowControl/>
-        <w:numPr>
-          <w:ilvl w:val="0"/>
-          <w:numId w:val="1"/>
-        </w:numPr>
-        <w:spacing w:before="100" w:beforeAutospacing="1" w:after="100" w:afterAutospacing="1"/>
-        <w:rPr>
-          <w:rFonts w:ascii="Times New Roman" w:eastAsia="標楷體" w:hAnsi="Times New Roman" w:cs="Times New Roman"/>
-          <w:kern w:val="0"/>
-          <w:szCs w:val="24"/>
-        </w:rPr>
-      </w:pPr>
-      <w:r>
-        <w:rPr>
-          <w:rFonts w:ascii="Times New Roman" w:eastAsia="標楷體" w:hAnsi="Times New Roman" w:cs="Times New Roman"/>
-          <w:b/>
-          <w:bCs/>
-          <w:kern w:val="0"/>
-          <w:szCs w:val="24"/>
-        </w:rPr>
-        <w:t>Single Slower Sender</w:t>
-      </w:r>
-      <w:r>
-        <w:rPr>
-          <w:rFonts w:ascii="Times New Roman" w:eastAsia="標楷體" w:hAnsi="Times New Roman" w:cs="Times New Roman"/>
-          <w:kern w:val="0"/>
-          <w:szCs w:val="24"/>
-        </w:rPr>
-        <w:t>：當其中一個發送端頻寬較低時，速率會收斂至較慢的發送端頻寬，與</w:t>
-      </w:r>
-      <w:r>
-        <w:rPr>
-          <w:rFonts w:ascii="Times New Roman" w:eastAsia="標楷體" w:hAnsi="Times New Roman" w:cs="Times New Roman"/>
-          <w:kern w:val="0"/>
-          <w:szCs w:val="24"/>
-        </w:rPr>
-        <w:t>TCP</w:t>
-      </w:r>
-      <w:r>
-        <w:rPr>
-          <w:rFonts w:ascii="Times New Roman" w:eastAsia="標楷體" w:hAnsi="Times New Roman" w:cs="Times New Roman"/>
-          <w:kern w:val="0"/>
-          <w:szCs w:val="24"/>
-        </w:rPr>
-        <w:t>的機制相符。</w:t>
-      </w:r>
-    </w:p>
-    <w:p>
-      <w:pPr>
-        <w:widowControl/>
-        <w:spacing w:before="100" w:beforeAutospacing="1" w:after="100" w:afterAutospacing="1"/>
-        <w:ind w:left="720"/>
-        <w:jc w:val="center"/>
-        <w:rPr>
-          <w:rFonts w:ascii="Times New Roman" w:eastAsia="標楷體" w:hAnsi="Times New Roman" w:cs="Times New Roman"/>
-          <w:kern w:val="0"/>
-          <w:szCs w:val="24"/>
-        </w:rPr>
-      </w:pPr>
-      <w:r>
-        <w:rPr>
-          <w:noProof/>
-        </w:rPr>
-        <w:lastRenderedPageBreak/>
-        <w:drawing>
-          <wp:inline distT="0" distB="0" distL="0" distR="0" wp14:anchorId="2D6BA143" wp14:editId="2481A994">
-            <wp:extent cx="2926080" cy="2028488"/>
-            <wp:effectExtent l="0" t="0" r="7620" b="0"/>
-            <wp:docPr id="11" name="圖片 11"/>
-            <wp:cNvGraphicFramePr>
-              <a:graphicFrameLocks xmlns:a="http://schemas.openxmlformats.org/drawingml/2006/main" noGrp="1" noChangeAspect="1"/>
-            </wp:cNvGraphicFramePr>
-            <a:graphic xmlns:a="http://schemas.openxmlformats.org/drawingml/2006/main">
-              <a:graphicData uri="http://schemas.openxmlformats.org/drawingml/2006/picture">
-                <pic:pic xmlns:pic="http://schemas.openxmlformats.org/drawingml/2006/picture">
-                  <pic:nvPicPr>
-                    <pic:cNvPr id="0" name="內容版面配置區 7"/>
-                    <pic:cNvPicPr>
-                      <a:picLocks noGrp="1" noChangeAspect="1" noChangeArrowheads="1"/>
-                    </pic:cNvPicPr>
-                  </pic:nvPicPr>
-                  <pic:blipFill rotWithShape="1">
-                    <a:blip r:embed="rId9" cstate="print">
-                      <a:extLst>
-                        <a:ext uri="{28A0092B-C50C-407E-A947-70E740481C1C}">
-                          <a14:useLocalDpi xmlns:a14="http://schemas.microsoft.com/office/drawing/2010/main" val="0"/>
-                        </a:ext>
-                      </a:extLst>
-                    </a:blip>
-                    <a:srcRect l="5271" t="5832" r="7490" b="3331"/>
-                    <a:stretch/>
-                  </pic:blipFill>
-                  <pic:spPr bwMode="auto">
-                    <a:xfrm>
-                      <a:off x="0" y="0"/>
-                      <a:ext cx="2937923" cy="2036698"/>
-                    </a:xfrm>
-                    <a:prstGeom prst="rect">
-                      <a:avLst/>
-                    </a:prstGeom>
-                    <a:noFill/>
-                    <a:ln>
-                      <a:noFill/>
-                    </a:ln>
-                    <a:extLst>
-                      <a:ext uri="{53640926-AAD7-44D8-BBD7-CCE9431645EC}">
-                        <a14:shadowObscured xmlns:a14="http://schemas.microsoft.com/office/drawing/2010/main"/>
-                      </a:ext>
-                    </a:extLst>
-                  </pic:spPr>
-                </pic:pic>
-              </a:graphicData>
-            </a:graphic>
-          </wp:inline>
-        </w:drawing>
-      </w:r>
-    </w:p>
-    <w:p>
-      <w:pPr>
-        <w:widowControl/>
-        <w:numPr>
-          <w:ilvl w:val="0"/>
-          <w:numId w:val="1"/>
-        </w:numPr>
-        <w:spacing w:before="100" w:beforeAutospacing="1" w:after="100" w:afterAutospacing="1"/>
-        <w:rPr>
-          <w:rFonts w:ascii="Times New Roman" w:eastAsia="標楷體" w:hAnsi="Times New Roman" w:cs="Times New Roman"/>
-          <w:kern w:val="0"/>
-          <w:szCs w:val="24"/>
-        </w:rPr>
-      </w:pPr>
-      <w:r>
-        <w:rPr>
-          <w:rFonts w:ascii="Times New Roman" w:eastAsia="標楷體" w:hAnsi="Times New Roman" w:cs="Times New Roman"/>
-          <w:b/>
-          <w:bCs/>
-          <w:kern w:val="0"/>
-          <w:szCs w:val="24"/>
-        </w:rPr>
-        <w:t>Slower Receiver</w:t>
-      </w:r>
-      <w:r>
-        <w:rPr>
-          <w:rFonts w:ascii="Times New Roman" w:eastAsia="標楷體" w:hAnsi="Times New Roman" w:cs="Times New Roman"/>
-          <w:kern w:val="0"/>
-          <w:szCs w:val="24"/>
-        </w:rPr>
-        <w:t>：接收端頻寬較低時，整體速率會收斂至接收端的頻寬，並顯示出瓶頸效應。</w:t>
-      </w:r>
-    </w:p>
-    <w:p>
-      <w:pPr>
-        <w:widowControl/>
-        <w:spacing w:before="100" w:beforeAutospacing="1" w:after="100" w:afterAutospacing="1"/>
-        <w:ind w:left="720"/>
-        <w:jc w:val="center"/>
-        <w:rPr>
-          <w:rFonts w:ascii="Times New Roman" w:eastAsia="標楷體" w:hAnsi="Times New Roman" w:cs="Times New Roman"/>
-          <w:kern w:val="0"/>
-          <w:szCs w:val="24"/>
-        </w:rPr>
-      </w:pPr>
-      <w:r>
-        <w:rPr>
-          <w:noProof/>
-        </w:rPr>
-        <w:drawing>
-          <wp:inline distT="0" distB="0" distL="0" distR="0" wp14:anchorId="179E46BE" wp14:editId="661707D8">
-            <wp:extent cx="2969972" cy="2069364"/>
-            <wp:effectExtent l="0" t="0" r="1905" b="7620"/>
-            <wp:docPr id="9" name="圖片 9"/>
-            <wp:cNvGraphicFramePr>
-              <a:graphicFrameLocks xmlns:a="http://schemas.openxmlformats.org/drawingml/2006/main" noGrp="1" noChangeAspect="1"/>
-            </wp:cNvGraphicFramePr>
-            <a:graphic xmlns:a="http://schemas.openxmlformats.org/drawingml/2006/main">
-              <a:graphicData uri="http://schemas.openxmlformats.org/drawingml/2006/picture">
-                <pic:pic xmlns:pic="http://schemas.openxmlformats.org/drawingml/2006/picture">
-                  <pic:nvPicPr>
-                    <pic:cNvPr id="0" name="Picture 11"/>
-                    <pic:cNvPicPr>
-                      <a:picLocks noGrp="1" noChangeAspect="1" noChangeArrowheads="1"/>
-                    </pic:cNvPicPr>
-                  </pic:nvPicPr>
-                  <pic:blipFill rotWithShape="1">
-                    <a:blip r:embed="rId10" cstate="print">
-                      <a:extLst>
-                        <a:ext uri="{28A0092B-C50C-407E-A947-70E740481C1C}">
-                          <a14:useLocalDpi xmlns:a14="http://schemas.microsoft.com/office/drawing/2010/main" val="0"/>
-                        </a:ext>
-                      </a:extLst>
-                    </a:blip>
-                    <a:srcRect l="6659" t="6042" r="6935" b="3533"/>
-                    <a:stretch/>
-                  </pic:blipFill>
-                  <pic:spPr bwMode="auto">
-                    <a:xfrm>
-                      <a:off x="0" y="0"/>
-                      <a:ext cx="2995866" cy="2087406"/>
-                    </a:xfrm>
-                    <a:prstGeom prst="rect">
-                      <a:avLst/>
-                    </a:prstGeom>
-                    <a:noFill/>
-                    <a:ln>
-                      <a:noFill/>
-                    </a:ln>
-                    <a:extLst>
-                      <a:ext uri="{53640926-AAD7-44D8-BBD7-CCE9431645EC}">
-                        <a14:shadowObscured xmlns:a14="http://schemas.microsoft.com/office/drawing/2010/main"/>
-                      </a:ext>
-                    </a:extLst>
-                  </pic:spPr>
-                </pic:pic>
-              </a:graphicData>
-            </a:graphic>
-          </wp:inline>
-        </w:drawing>
-      </w:r>
-    </w:p>
-    <w:p>
-      <w:pPr>
-        <w:widowControl/>
-        <w:numPr>
-          <w:ilvl w:val="0"/>
-          <w:numId w:val="1"/>
-        </w:numPr>
-        <w:spacing w:before="100" w:beforeAutospacing="1" w:after="100" w:afterAutospacing="1"/>
-        <w:rPr>
-          <w:rFonts w:ascii="Times New Roman" w:eastAsia="標楷體" w:hAnsi="Times New Roman" w:cs="Times New Roman"/>
-          <w:kern w:val="0"/>
-          <w:szCs w:val="24"/>
-        </w:rPr>
-      </w:pPr>
-      <w:r>
-        <w:rPr>
-          <w:rFonts w:ascii="Times New Roman" w:eastAsia="標楷體" w:hAnsi="Times New Roman" w:cs="Times New Roman"/>
-          <w:b/>
-          <w:bCs/>
-          <w:kern w:val="0"/>
-          <w:szCs w:val="24"/>
-        </w:rPr>
-        <w:t>All Different Bandwidth</w:t>
-      </w:r>
-      <w:r>
-        <w:rPr>
-          <w:rFonts w:ascii="Times New Roman" w:eastAsia="標楷體" w:hAnsi="Times New Roman" w:cs="Times New Roman"/>
-          <w:kern w:val="0"/>
-          <w:szCs w:val="24"/>
-        </w:rPr>
-        <w:t>：當發送端與接收端頻寬不同時，較高頻寬的發送端會一開始速度較快，最終收斂至</w:t>
-      </w:r>
-      <w:proofErr w:type="gramStart"/>
-      <w:r>
-        <w:rPr>
-          <w:rFonts w:ascii="Times New Roman" w:eastAsia="標楷體" w:hAnsi="Times New Roman" w:cs="Times New Roman"/>
-          <w:kern w:val="0"/>
-          <w:szCs w:val="24"/>
-        </w:rPr>
-        <w:t>最慢頻寬</w:t>
-      </w:r>
-      <w:proofErr w:type="gramEnd"/>
-      <w:r>
-        <w:rPr>
-          <w:rFonts w:ascii="Times New Roman" w:eastAsia="標楷體" w:hAnsi="Times New Roman" w:cs="Times New Roman"/>
-          <w:kern w:val="0"/>
-          <w:szCs w:val="24"/>
-        </w:rPr>
-        <w:t>附近。</w:t>
-      </w:r>
-    </w:p>
-    <w:p>
-      <w:pPr>
-        <w:widowControl/>
-        <w:spacing w:before="100" w:beforeAutospacing="1" w:after="100" w:afterAutospacing="1"/>
-        <w:ind w:left="720"/>
-        <w:jc w:val="center"/>
-        <w:rPr>
-          <w:rFonts w:ascii="Times New Roman" w:eastAsia="標楷體" w:hAnsi="Times New Roman" w:cs="Times New Roman"/>
-          <w:kern w:val="0"/>
-          <w:szCs w:val="24"/>
-        </w:rPr>
-      </w:pPr>
-      <w:r>
-        <w:rPr>
-          <w:noProof/>
-        </w:rPr>
-        <w:drawing>
-          <wp:inline distT="0" distB="0" distL="0" distR="0" wp14:anchorId="7BDBFA36" wp14:editId="503F5678">
-            <wp:extent cx="2867558" cy="2004146"/>
-            <wp:effectExtent l="0" t="0" r="9525" b="0"/>
-            <wp:docPr id="8" name="圖片 8"/>
-            <wp:cNvGraphicFramePr>
-              <a:graphicFrameLocks xmlns:a="http://schemas.openxmlformats.org/drawingml/2006/main" noGrp="1" noChangeAspect="1"/>
-            </wp:cNvGraphicFramePr>
-            <a:graphic xmlns:a="http://schemas.openxmlformats.org/drawingml/2006/main">
-              <a:graphicData uri="http://schemas.openxmlformats.org/drawingml/2006/picture">
-                <pic:pic xmlns:pic="http://schemas.openxmlformats.org/drawingml/2006/picture">
-                  <pic:nvPicPr>
-                    <pic:cNvPr id="0" name="內容版面配置區 5"/>
-                    <pic:cNvPicPr>
-                      <a:picLocks noGrp="1" noChangeAspect="1" noChangeArrowheads="1"/>
-                    </pic:cNvPicPr>
-                  </pic:nvPicPr>
-                  <pic:blipFill rotWithShape="1">
-                    <a:blip r:embed="rId11" cstate="print">
-                      <a:extLst>
-                        <a:ext uri="{28A0092B-C50C-407E-A947-70E740481C1C}">
-                          <a14:useLocalDpi xmlns:a14="http://schemas.microsoft.com/office/drawing/2010/main" val="0"/>
-                        </a:ext>
-                      </a:extLst>
-                    </a:blip>
-                    <a:srcRect l="6934" t="6875" r="8322" b="4166"/>
-                    <a:stretch/>
-                  </pic:blipFill>
-                  <pic:spPr bwMode="auto">
-                    <a:xfrm>
-                      <a:off x="0" y="0"/>
-                      <a:ext cx="2875564" cy="2009742"/>
-                    </a:xfrm>
-                    <a:prstGeom prst="rect">
-                      <a:avLst/>
-                    </a:prstGeom>
-                    <a:noFill/>
-                    <a:ln>
-                      <a:noFill/>
-                    </a:ln>
-                    <a:extLst>
-                      <a:ext uri="{53640926-AAD7-44D8-BBD7-CCE9431645EC}">
-                        <a14:shadowObscured xmlns:a14="http://schemas.microsoft.com/office/drawing/2010/main"/>
-                      </a:ext>
-                    </a:extLst>
-                  </pic:spPr>
-                </pic:pic>
-              </a:graphicData>
-            </a:graphic>
-          </wp:inline>
-        </w:drawing>
+          <w:kern w:val="0"/>
+          <w:szCs w:val="24"/>
+        </w:rPr>
+        <w:br w:type="page"/>
       </w:r>
     </w:p>
     <w:p>
@@ -1805,7 +1305,8 @@
           <w:kern w:val="0"/>
           <w:szCs w:val="24"/>
         </w:rPr>
-        <w:t>結論</w:t>
+        <w:lastRenderedPageBreak/>
+        <w:t>實驗結果</w:t>
       </w:r>
     </w:p>
     <w:p>
@@ -1824,7 +1325,553 @@
           <w:kern w:val="0"/>
           <w:szCs w:val="24"/>
         </w:rPr>
-        <w:lastRenderedPageBreak/>
+        <w:t>為了驗證機制的效能，我們設計了四種情境進行測試：</w:t>
+      </w:r>
+    </w:p>
+    <w:tbl>
+      <w:tblPr>
+        <w:tblStyle w:val="a8"/>
+        <w:tblW w:w="0" w:type="auto"/>
+        <w:tblLook w:val="04A0" w:firstRow="1" w:lastRow="0" w:firstColumn="1" w:lastColumn="0" w:noHBand="0" w:noVBand="1"/>
+      </w:tblPr>
+      <w:tblGrid>
+        <w:gridCol w:w="4220"/>
+        <w:gridCol w:w="4076"/>
+      </w:tblGrid>
+      <w:tr>
+        <w:tc>
+          <w:tcPr>
+            <w:tcW w:w="4148" w:type="dxa"/>
+          </w:tcPr>
+          <w:p>
+            <w:pPr>
+              <w:widowControl/>
+              <w:spacing w:before="100" w:beforeAutospacing="1" w:after="100" w:afterAutospacing="1"/>
+              <w:rPr>
+                <w:rFonts w:ascii="Times New Roman" w:eastAsia="標楷體" w:hAnsi="Times New Roman" w:cs="Times New Roman" w:hint="eastAsia"/>
+                <w:kern w:val="0"/>
+                <w:szCs w:val="24"/>
+              </w:rPr>
+            </w:pPr>
+            <w:r>
+              <w:rPr>
+                <w:rFonts w:ascii="Times New Roman" w:eastAsia="標楷體" w:hAnsi="Times New Roman" w:cs="Times New Roman"/>
+                <w:b/>
+                <w:bCs/>
+                <w:kern w:val="0"/>
+                <w:szCs w:val="24"/>
+              </w:rPr>
+              <w:t>Sufficient Bandwidth</w:t>
+            </w:r>
+            <w:r>
+              <w:rPr>
+                <w:rFonts w:ascii="Times New Roman" w:eastAsia="標楷體" w:hAnsi="Times New Roman" w:cs="Times New Roman"/>
+                <w:kern w:val="0"/>
+                <w:szCs w:val="24"/>
+              </w:rPr>
+              <w:t>：所有</w:t>
+            </w:r>
+            <w:r>
+              <w:rPr>
+                <w:rFonts w:ascii="Times New Roman" w:eastAsia="標楷體" w:hAnsi="Times New Roman" w:cs="Times New Roman"/>
+                <w:kern w:val="0"/>
+                <w:szCs w:val="24"/>
+              </w:rPr>
+              <w:t>link</w:t>
+            </w:r>
+            <w:r>
+              <w:rPr>
+                <w:rFonts w:ascii="Times New Roman" w:eastAsia="標楷體" w:hAnsi="Times New Roman" w:cs="Times New Roman"/>
+                <w:kern w:val="0"/>
+                <w:szCs w:val="24"/>
+              </w:rPr>
+              <w:t>具有相同頻寬，測試結果顯示每條</w:t>
+            </w:r>
+            <w:r>
+              <w:rPr>
+                <w:rFonts w:ascii="Times New Roman" w:eastAsia="標楷體" w:hAnsi="Times New Roman" w:cs="Times New Roman"/>
+                <w:kern w:val="0"/>
+                <w:szCs w:val="24"/>
+              </w:rPr>
+              <w:t>link</w:t>
+            </w:r>
+            <w:r>
+              <w:rPr>
+                <w:rFonts w:ascii="Times New Roman" w:eastAsia="標楷體" w:hAnsi="Times New Roman" w:cs="Times New Roman"/>
+                <w:kern w:val="0"/>
+                <w:szCs w:val="24"/>
+              </w:rPr>
+              <w:t>速率相近。</w:t>
+            </w:r>
+          </w:p>
+        </w:tc>
+        <w:tc>
+          <w:tcPr>
+            <w:tcW w:w="4148" w:type="dxa"/>
+          </w:tcPr>
+          <w:p>
+            <w:pPr>
+              <w:widowControl/>
+              <w:spacing w:before="100" w:beforeAutospacing="1" w:after="100" w:afterAutospacing="1"/>
+              <w:rPr>
+                <w:rFonts w:ascii="Times New Roman" w:eastAsia="標楷體" w:hAnsi="Times New Roman" w:cs="Times New Roman" w:hint="eastAsia"/>
+                <w:kern w:val="0"/>
+                <w:szCs w:val="24"/>
+              </w:rPr>
+            </w:pPr>
+            <w:r>
+              <w:rPr>
+                <w:rFonts w:ascii="Times New Roman" w:eastAsia="標楷體" w:hAnsi="Times New Roman" w:cs="Times New Roman"/>
+                <w:b/>
+                <w:bCs/>
+                <w:kern w:val="0"/>
+                <w:szCs w:val="24"/>
+              </w:rPr>
+              <w:t>Single Slower Sender</w:t>
+            </w:r>
+            <w:r>
+              <w:rPr>
+                <w:rFonts w:ascii="Times New Roman" w:eastAsia="標楷體" w:hAnsi="Times New Roman" w:cs="Times New Roman"/>
+                <w:kern w:val="0"/>
+                <w:szCs w:val="24"/>
+              </w:rPr>
+              <w:t>：其中一個發送端頻寬較低時，速率會收斂至較慢的發送端頻寬。</w:t>
+            </w:r>
+          </w:p>
+        </w:tc>
+      </w:tr>
+      <w:tr>
+        <w:tc>
+          <w:tcPr>
+            <w:tcW w:w="4148" w:type="dxa"/>
+          </w:tcPr>
+          <w:p>
+            <w:pPr>
+              <w:widowControl/>
+              <w:spacing w:before="100" w:beforeAutospacing="1" w:after="100" w:afterAutospacing="1"/>
+              <w:rPr>
+                <w:rFonts w:ascii="Times New Roman" w:eastAsia="標楷體" w:hAnsi="Times New Roman" w:cs="Times New Roman" w:hint="eastAsia"/>
+                <w:kern w:val="0"/>
+                <w:szCs w:val="24"/>
+              </w:rPr>
+            </w:pPr>
+            <w:r>
+              <w:rPr>
+                <w:noProof/>
+              </w:rPr>
+              <w:drawing>
+                <wp:inline distT="0" distB="0" distL="0" distR="0" wp14:anchorId="7654CAEC" wp14:editId="5D9A07BF">
+                  <wp:extent cx="2461847" cy="1699847"/>
+                  <wp:effectExtent l="0" t="0" r="0" b="0"/>
+                  <wp:docPr id="305454765" name="圖片 305454765"/>
+                  <wp:cNvGraphicFramePr>
+                    <a:graphicFrameLocks xmlns:a="http://schemas.openxmlformats.org/drawingml/2006/main" noGrp="1" noChangeAspect="1"/>
+                  </wp:cNvGraphicFramePr>
+                  <a:graphic xmlns:a="http://schemas.openxmlformats.org/drawingml/2006/main">
+                    <a:graphicData uri="http://schemas.openxmlformats.org/drawingml/2006/picture">
+                      <pic:pic xmlns:pic="http://schemas.openxmlformats.org/drawingml/2006/picture">
+                        <pic:nvPicPr>
+                          <pic:cNvPr id="0" name="Picture 9"/>
+                          <pic:cNvPicPr>
+                            <a:picLocks noGrp="1" noChangeAspect="1" noChangeArrowheads="1"/>
+                          </pic:cNvPicPr>
+                        </pic:nvPicPr>
+                        <pic:blipFill rotWithShape="1">
+                          <a:blip r:embed="rId8" cstate="print">
+                            <a:extLst>
+                              <a:ext uri="{28A0092B-C50C-407E-A947-70E740481C1C}">
+                                <a14:useLocalDpi xmlns:a14="http://schemas.microsoft.com/office/drawing/2010/main" val="0"/>
+                              </a:ext>
+                            </a:extLst>
+                          </a:blip>
+                          <a:srcRect l="6380" t="7708" r="7907" b="3341"/>
+                          <a:stretch/>
+                        </pic:blipFill>
+                        <pic:spPr bwMode="auto">
+                          <a:xfrm>
+                            <a:off x="0" y="0"/>
+                            <a:ext cx="2503670" cy="1728725"/>
+                          </a:xfrm>
+                          <a:prstGeom prst="rect">
+                            <a:avLst/>
+                          </a:prstGeom>
+                          <a:noFill/>
+                          <a:ln>
+                            <a:noFill/>
+                          </a:ln>
+                          <a:extLst>
+                            <a:ext uri="{53640926-AAD7-44D8-BBD7-CCE9431645EC}">
+                              <a14:shadowObscured xmlns:a14="http://schemas.microsoft.com/office/drawing/2010/main"/>
+                            </a:ext>
+                          </a:extLst>
+                        </pic:spPr>
+                      </pic:pic>
+                    </a:graphicData>
+                  </a:graphic>
+                </wp:inline>
+              </w:drawing>
+            </w:r>
+          </w:p>
+        </w:tc>
+        <w:tc>
+          <w:tcPr>
+            <w:tcW w:w="4148" w:type="dxa"/>
+          </w:tcPr>
+          <w:p>
+            <w:pPr>
+              <w:widowControl/>
+              <w:spacing w:before="100" w:beforeAutospacing="1" w:after="100" w:afterAutospacing="1"/>
+              <w:rPr>
+                <w:rFonts w:ascii="Times New Roman" w:eastAsia="標楷體" w:hAnsi="Times New Roman" w:cs="Times New Roman" w:hint="eastAsia"/>
+                <w:kern w:val="0"/>
+                <w:szCs w:val="24"/>
+              </w:rPr>
+            </w:pPr>
+            <w:r>
+              <w:rPr>
+                <w:noProof/>
+              </w:rPr>
+              <w:drawing>
+                <wp:inline distT="0" distB="0" distL="0" distR="0" wp14:anchorId="1FF3E5E2" wp14:editId="5707B43A">
+                  <wp:extent cx="2435106" cy="1688123"/>
+                  <wp:effectExtent l="0" t="0" r="3810" b="7620"/>
+                  <wp:docPr id="11" name="圖片 11"/>
+                  <wp:cNvGraphicFramePr>
+                    <a:graphicFrameLocks xmlns:a="http://schemas.openxmlformats.org/drawingml/2006/main" noGrp="1" noChangeAspect="1"/>
+                  </wp:cNvGraphicFramePr>
+                  <a:graphic xmlns:a="http://schemas.openxmlformats.org/drawingml/2006/main">
+                    <a:graphicData uri="http://schemas.openxmlformats.org/drawingml/2006/picture">
+                      <pic:pic xmlns:pic="http://schemas.openxmlformats.org/drawingml/2006/picture">
+                        <pic:nvPicPr>
+                          <pic:cNvPr id="0" name="內容版面配置區 7"/>
+                          <pic:cNvPicPr>
+                            <a:picLocks noGrp="1" noChangeAspect="1" noChangeArrowheads="1"/>
+                          </pic:cNvPicPr>
+                        </pic:nvPicPr>
+                        <pic:blipFill rotWithShape="1">
+                          <a:blip r:embed="rId9" cstate="print">
+                            <a:extLst>
+                              <a:ext uri="{28A0092B-C50C-407E-A947-70E740481C1C}">
+                                <a14:useLocalDpi xmlns:a14="http://schemas.microsoft.com/office/drawing/2010/main" val="0"/>
+                              </a:ext>
+                            </a:extLst>
+                          </a:blip>
+                          <a:srcRect l="5271" t="5832" r="7490" b="3331"/>
+                          <a:stretch/>
+                        </pic:blipFill>
+                        <pic:spPr bwMode="auto">
+                          <a:xfrm>
+                            <a:off x="0" y="0"/>
+                            <a:ext cx="2455759" cy="1702441"/>
+                          </a:xfrm>
+                          <a:prstGeom prst="rect">
+                            <a:avLst/>
+                          </a:prstGeom>
+                          <a:noFill/>
+                          <a:ln>
+                            <a:noFill/>
+                          </a:ln>
+                          <a:extLst>
+                            <a:ext uri="{53640926-AAD7-44D8-BBD7-CCE9431645EC}">
+                              <a14:shadowObscured xmlns:a14="http://schemas.microsoft.com/office/drawing/2010/main"/>
+                            </a:ext>
+                          </a:extLst>
+                        </pic:spPr>
+                      </pic:pic>
+                    </a:graphicData>
+                  </a:graphic>
+                </wp:inline>
+              </w:drawing>
+            </w:r>
+          </w:p>
+        </w:tc>
+      </w:tr>
+      <w:tr>
+        <w:tc>
+          <w:tcPr>
+            <w:tcW w:w="4148" w:type="dxa"/>
+          </w:tcPr>
+          <w:p>
+            <w:pPr>
+              <w:widowControl/>
+              <w:spacing w:before="100" w:beforeAutospacing="1" w:after="100" w:afterAutospacing="1"/>
+              <w:rPr>
+                <w:rFonts w:ascii="Times New Roman" w:eastAsia="標楷體" w:hAnsi="Times New Roman" w:cs="Times New Roman" w:hint="eastAsia"/>
+                <w:kern w:val="0"/>
+                <w:szCs w:val="24"/>
+              </w:rPr>
+            </w:pPr>
+            <w:r>
+              <w:rPr>
+                <w:rFonts w:ascii="Times New Roman" w:eastAsia="標楷體" w:hAnsi="Times New Roman" w:cs="Times New Roman"/>
+                <w:b/>
+                <w:bCs/>
+                <w:kern w:val="0"/>
+                <w:szCs w:val="24"/>
+              </w:rPr>
+              <w:t>Slower Receiver</w:t>
+            </w:r>
+            <w:r>
+              <w:rPr>
+                <w:rFonts w:ascii="Times New Roman" w:eastAsia="標楷體" w:hAnsi="Times New Roman" w:cs="Times New Roman"/>
+                <w:kern w:val="0"/>
+                <w:szCs w:val="24"/>
+              </w:rPr>
+              <w:t>：接收端頻寬較低，整體速率收斂至接收端的頻寬。</w:t>
+            </w:r>
+          </w:p>
+        </w:tc>
+        <w:tc>
+          <w:tcPr>
+            <w:tcW w:w="4148" w:type="dxa"/>
+          </w:tcPr>
+          <w:p>
+            <w:pPr>
+              <w:widowControl/>
+              <w:spacing w:before="100" w:beforeAutospacing="1" w:after="100" w:afterAutospacing="1"/>
+              <w:rPr>
+                <w:rFonts w:ascii="Times New Roman" w:eastAsia="標楷體" w:hAnsi="Times New Roman" w:cs="Times New Roman" w:hint="eastAsia"/>
+                <w:kern w:val="0"/>
+                <w:szCs w:val="24"/>
+              </w:rPr>
+            </w:pPr>
+            <w:r>
+              <w:rPr>
+                <w:rFonts w:ascii="Times New Roman" w:eastAsia="標楷體" w:hAnsi="Times New Roman" w:cs="Times New Roman"/>
+                <w:b/>
+                <w:bCs/>
+                <w:kern w:val="0"/>
+                <w:szCs w:val="24"/>
+              </w:rPr>
+              <w:t>All Different Bandwidth</w:t>
+            </w:r>
+            <w:r>
+              <w:rPr>
+                <w:rFonts w:ascii="Times New Roman" w:eastAsia="標楷體" w:hAnsi="Times New Roman" w:cs="Times New Roman"/>
+                <w:kern w:val="0"/>
+                <w:szCs w:val="24"/>
+              </w:rPr>
+              <w:t>：發送端與接收端頻寬不同，較高頻寬的發送端一開始速度較快，最終收斂至</w:t>
+            </w:r>
+            <w:proofErr w:type="gramStart"/>
+            <w:r>
+              <w:rPr>
+                <w:rFonts w:ascii="Times New Roman" w:eastAsia="標楷體" w:hAnsi="Times New Roman" w:cs="Times New Roman"/>
+                <w:kern w:val="0"/>
+                <w:szCs w:val="24"/>
+              </w:rPr>
+              <w:t>最慢頻寬</w:t>
+            </w:r>
+            <w:proofErr w:type="gramEnd"/>
+            <w:r>
+              <w:rPr>
+                <w:rFonts w:ascii="Times New Roman" w:eastAsia="標楷體" w:hAnsi="Times New Roman" w:cs="Times New Roman"/>
+                <w:kern w:val="0"/>
+                <w:szCs w:val="24"/>
+              </w:rPr>
+              <w:t>。</w:t>
+            </w:r>
+          </w:p>
+        </w:tc>
+      </w:tr>
+      <w:tr>
+        <w:tc>
+          <w:tcPr>
+            <w:tcW w:w="4148" w:type="dxa"/>
+          </w:tcPr>
+          <w:p>
+            <w:pPr>
+              <w:widowControl/>
+              <w:spacing w:before="100" w:beforeAutospacing="1" w:after="100" w:afterAutospacing="1"/>
+              <w:rPr>
+                <w:rFonts w:ascii="Times New Roman" w:eastAsia="標楷體" w:hAnsi="Times New Roman" w:cs="Times New Roman" w:hint="eastAsia"/>
+                <w:kern w:val="0"/>
+                <w:szCs w:val="24"/>
+              </w:rPr>
+            </w:pPr>
+            <w:r>
+              <w:rPr>
+                <w:noProof/>
+              </w:rPr>
+              <w:drawing>
+                <wp:inline distT="0" distB="0" distL="0" distR="0" wp14:anchorId="77E10090" wp14:editId="01488AF6">
+                  <wp:extent cx="2546253" cy="1774132"/>
+                  <wp:effectExtent l="0" t="0" r="6985" b="0"/>
+                  <wp:docPr id="437909389" name="圖片 437909389"/>
+                  <wp:cNvGraphicFramePr>
+                    <a:graphicFrameLocks xmlns:a="http://schemas.openxmlformats.org/drawingml/2006/main" noGrp="1" noChangeAspect="1"/>
+                  </wp:cNvGraphicFramePr>
+                  <a:graphic xmlns:a="http://schemas.openxmlformats.org/drawingml/2006/main">
+                    <a:graphicData uri="http://schemas.openxmlformats.org/drawingml/2006/picture">
+                      <pic:pic xmlns:pic="http://schemas.openxmlformats.org/drawingml/2006/picture">
+                        <pic:nvPicPr>
+                          <pic:cNvPr id="0" name="Picture 11"/>
+                          <pic:cNvPicPr>
+                            <a:picLocks noGrp="1" noChangeAspect="1" noChangeArrowheads="1"/>
+                          </pic:cNvPicPr>
+                        </pic:nvPicPr>
+                        <pic:blipFill rotWithShape="1">
+                          <a:blip r:embed="rId10" cstate="print">
+                            <a:extLst>
+                              <a:ext uri="{28A0092B-C50C-407E-A947-70E740481C1C}">
+                                <a14:useLocalDpi xmlns:a14="http://schemas.microsoft.com/office/drawing/2010/main" val="0"/>
+                              </a:ext>
+                            </a:extLst>
+                          </a:blip>
+                          <a:srcRect l="6659" t="6042" r="6935" b="3533"/>
+                          <a:stretch/>
+                        </pic:blipFill>
+                        <pic:spPr bwMode="auto">
+                          <a:xfrm>
+                            <a:off x="0" y="0"/>
+                            <a:ext cx="2588732" cy="1803730"/>
+                          </a:xfrm>
+                          <a:prstGeom prst="rect">
+                            <a:avLst/>
+                          </a:prstGeom>
+                          <a:noFill/>
+                          <a:ln>
+                            <a:noFill/>
+                          </a:ln>
+                          <a:extLst>
+                            <a:ext uri="{53640926-AAD7-44D8-BBD7-CCE9431645EC}">
+                              <a14:shadowObscured xmlns:a14="http://schemas.microsoft.com/office/drawing/2010/main"/>
+                            </a:ext>
+                          </a:extLst>
+                        </pic:spPr>
+                      </pic:pic>
+                    </a:graphicData>
+                  </a:graphic>
+                </wp:inline>
+              </w:drawing>
+            </w:r>
+          </w:p>
+        </w:tc>
+        <w:tc>
+          <w:tcPr>
+            <w:tcW w:w="4148" w:type="dxa"/>
+          </w:tcPr>
+          <w:p>
+            <w:pPr>
+              <w:widowControl/>
+              <w:spacing w:before="100" w:beforeAutospacing="1" w:after="100" w:afterAutospacing="1"/>
+              <w:rPr>
+                <w:rFonts w:ascii="Times New Roman" w:eastAsia="標楷體" w:hAnsi="Times New Roman" w:cs="Times New Roman" w:hint="eastAsia"/>
+                <w:kern w:val="0"/>
+                <w:szCs w:val="24"/>
+              </w:rPr>
+            </w:pPr>
+            <w:r>
+              <w:rPr>
+                <w:noProof/>
+              </w:rPr>
+              <w:drawing>
+                <wp:inline distT="0" distB="0" distL="0" distR="0" wp14:anchorId="79D26033" wp14:editId="3222EF71">
+                  <wp:extent cx="2461846" cy="1720594"/>
+                  <wp:effectExtent l="0" t="0" r="0" b="0"/>
+                  <wp:docPr id="8" name="圖片 8"/>
+                  <wp:cNvGraphicFramePr>
+                    <a:graphicFrameLocks xmlns:a="http://schemas.openxmlformats.org/drawingml/2006/main" noGrp="1" noChangeAspect="1"/>
+                  </wp:cNvGraphicFramePr>
+                  <a:graphic xmlns:a="http://schemas.openxmlformats.org/drawingml/2006/main">
+                    <a:graphicData uri="http://schemas.openxmlformats.org/drawingml/2006/picture">
+                      <pic:pic xmlns:pic="http://schemas.openxmlformats.org/drawingml/2006/picture">
+                        <pic:nvPicPr>
+                          <pic:cNvPr id="0" name="內容版面配置區 5"/>
+                          <pic:cNvPicPr>
+                            <a:picLocks noGrp="1" noChangeAspect="1" noChangeArrowheads="1"/>
+                          </pic:cNvPicPr>
+                        </pic:nvPicPr>
+                        <pic:blipFill rotWithShape="1">
+                          <a:blip r:embed="rId11" cstate="print">
+                            <a:extLst>
+                              <a:ext uri="{28A0092B-C50C-407E-A947-70E740481C1C}">
+                                <a14:useLocalDpi xmlns:a14="http://schemas.microsoft.com/office/drawing/2010/main" val="0"/>
+                              </a:ext>
+                            </a:extLst>
+                          </a:blip>
+                          <a:srcRect l="6934" t="6875" r="8322" b="4166"/>
+                          <a:stretch/>
+                        </pic:blipFill>
+                        <pic:spPr bwMode="auto">
+                          <a:xfrm>
+                            <a:off x="0" y="0"/>
+                            <a:ext cx="2479757" cy="1733112"/>
+                          </a:xfrm>
+                          <a:prstGeom prst="rect">
+                            <a:avLst/>
+                          </a:prstGeom>
+                          <a:noFill/>
+                          <a:ln>
+                            <a:noFill/>
+                          </a:ln>
+                          <a:extLst>
+                            <a:ext uri="{53640926-AAD7-44D8-BBD7-CCE9431645EC}">
+                              <a14:shadowObscured xmlns:a14="http://schemas.microsoft.com/office/drawing/2010/main"/>
+                            </a:ext>
+                          </a:extLst>
+                        </pic:spPr>
+                      </pic:pic>
+                    </a:graphicData>
+                  </a:graphic>
+                </wp:inline>
+              </w:drawing>
+            </w:r>
+          </w:p>
+        </w:tc>
+      </w:tr>
+    </w:tbl>
+    <w:p>
+      <w:pPr>
+        <w:widowControl/>
+        <w:spacing w:before="100" w:beforeAutospacing="1" w:after="100" w:afterAutospacing="1"/>
+        <w:rPr>
+          <w:rFonts w:ascii="Times New Roman" w:eastAsia="標楷體" w:hAnsi="Times New Roman" w:cs="Times New Roman" w:hint="eastAsia"/>
+          <w:kern w:val="0"/>
+          <w:szCs w:val="24"/>
+        </w:rPr>
+      </w:pPr>
+    </w:p>
+    <w:p>
+      <w:pPr>
+        <w:widowControl/>
+        <w:spacing w:before="100" w:beforeAutospacing="1" w:after="100" w:afterAutospacing="1"/>
+        <w:outlineLvl w:val="3"/>
+        <w:rPr>
+          <w:rFonts w:ascii="Times New Roman" w:eastAsia="標楷體" w:hAnsi="Times New Roman" w:cs="Times New Roman"/>
+          <w:b/>
+          <w:bCs/>
+          <w:kern w:val="0"/>
+          <w:szCs w:val="24"/>
+        </w:rPr>
+      </w:pPr>
+      <w:r>
+        <w:rPr>
+          <w:rFonts w:ascii="Times New Roman" w:eastAsia="標楷體" w:hAnsi="Times New Roman" w:cs="Times New Roman"/>
+          <w:b/>
+          <w:bCs/>
+          <w:kern w:val="0"/>
+          <w:szCs w:val="24"/>
+        </w:rPr>
+        <w:t>結論</w:t>
+      </w:r>
+    </w:p>
+    <w:p>
+      <w:pPr>
+        <w:widowControl/>
+        <w:spacing w:before="100" w:beforeAutospacing="1" w:after="100" w:afterAutospacing="1"/>
+        <w:rPr>
+          <w:rFonts w:ascii="Times New Roman" w:eastAsia="標楷體" w:hAnsi="Times New Roman" w:cs="Times New Roman"/>
+          <w:kern w:val="0"/>
+          <w:szCs w:val="24"/>
+        </w:rPr>
+      </w:pPr>
+      <w:r>
+        <w:rPr>
+          <w:rFonts w:ascii="Times New Roman" w:eastAsia="標楷體" w:hAnsi="Times New Roman" w:cs="Times New Roman"/>
+          <w:kern w:val="0"/>
+          <w:szCs w:val="24"/>
+        </w:rPr>
         <w:t>通過本專題的實驗，我們證明了在</w:t>
       </w:r>
       <w:r>
@@ -1863,7 +1910,7 @@
 </file>
 
 <file path=word/endnotes.xml><?xml version="1.0" encoding="utf-8"?>
-<w:endnotes xmlns:wpc="http://schemas.microsoft.com/office/word/2010/wordprocessingCanvas" xmlns:cx="http://schemas.microsoft.com/office/drawing/2014/chartex" xmlns:cx1="http://schemas.microsoft.com/office/drawing/2015/9/8/chartex" xmlns:cx2="http://schemas.microsoft.com/office/drawing/2015/10/21/chartex" xmlns:cx3="http://schemas.microsoft.com/office/drawing/2016/5/9/chartex" xmlns:cx4="http://schemas.microsoft.com/office/drawing/2016/5/10/chartex" xmlns:cx5="http://schemas.microsoft.com/office/drawing/2016/5/11/chartex" xmlns:cx6="http://schemas.microsoft.com/office/drawing/2016/5/12/chartex" xmlns:cx7="http://schemas.microsoft.com/office/drawing/2016/5/13/chartex" xmlns:cx8="http://schemas.microsoft.com/office/drawing/2016/5/14/chartex" xmlns:mc="http://schemas.openxmlformats.org/markup-compatibility/2006" xmlns:aink="http://schemas.microsoft.com/office/drawing/2016/ink" xmlns:am3d="http://schemas.microsoft.com/office/drawing/2017/model3d" xmlns:o="urn:schemas-microsoft-com:office:office" xmlns:r="http://schemas.openxmlformats.org/officeDocument/2006/relationships" xmlns:m="http://schemas.openxmlformats.org/officeDocument/2006/math" xmlns:v="urn:schemas-microsoft-com:vml" xmlns:wp14="http://schemas.microsoft.com/office/word/2010/wordprocessingDrawing" xmlns:wp="http://schemas.openxmlformats.org/drawingml/2006/wordprocessingDrawing" xmlns:w10="urn:schemas-microsoft-com:office:word" xmlns:w="http://schemas.openxmlformats.org/wordprocessingml/2006/main" xmlns:w14="http://schemas.microsoft.com/office/word/2010/wordml" xmlns:w15="http://schemas.microsoft.com/office/word/2012/wordml" xmlns:w16cex="http://schemas.microsoft.com/office/word/2018/wordml/cex" xmlns:w16cid="http://schemas.microsoft.com/office/word/2016/wordml/cid" xmlns:w16="http://schemas.microsoft.com/office/word/2018/wordml" xmlns:w16sdtdh="http://schemas.microsoft.com/office/word/2020/wordml/sdtdatahash" xmlns:w16se="http://schemas.microsoft.com/office/word/2015/wordml/symex" xmlns:wpg="http://schemas.microsoft.com/office/word/2010/wordprocessingGroup" xmlns:wpi="http://schemas.microsoft.com/office/word/2010/wordprocessingInk" xmlns:wne="http://schemas.microsoft.com/office/word/2006/wordml" xmlns:wps="http://schemas.microsoft.com/office/word/2010/wordprocessingShape" mc:Ignorable="w14 w15 w16se w16cid w16 w16cex w16sdtdh wp14">
+<w:endnotes xmlns:wpc="http://schemas.microsoft.com/office/word/2010/wordprocessingCanvas" xmlns:cx="http://schemas.microsoft.com/office/drawing/2014/chartex" xmlns:cx1="http://schemas.microsoft.com/office/drawing/2015/9/8/chartex" xmlns:cx2="http://schemas.microsoft.com/office/drawing/2015/10/21/chartex" xmlns:cx3="http://schemas.microsoft.com/office/drawing/2016/5/9/chartex" xmlns:cx4="http://schemas.microsoft.com/office/drawing/2016/5/10/chartex" xmlns:cx5="http://schemas.microsoft.com/office/drawing/2016/5/11/chartex" xmlns:cx6="http://schemas.microsoft.com/office/drawing/2016/5/12/chartex" xmlns:cx7="http://schemas.microsoft.com/office/drawing/2016/5/13/chartex" xmlns:cx8="http://schemas.microsoft.com/office/drawing/2016/5/14/chartex" xmlns:mc="http://schemas.openxmlformats.org/markup-compatibility/2006" xmlns:aink="http://schemas.microsoft.com/office/drawing/2016/ink" xmlns:am3d="http://schemas.microsoft.com/office/drawing/2017/model3d" xmlns:o="urn:schemas-microsoft-com:office:office" xmlns:oel="http://schemas.microsoft.com/office/2019/extlst" xmlns:r="http://schemas.openxmlformats.org/officeDocument/2006/relationships" xmlns:m="http://schemas.openxmlformats.org/officeDocument/2006/math" xmlns:v="urn:schemas-microsoft-com:vml" xmlns:wp14="http://schemas.microsoft.com/office/word/2010/wordprocessingDrawing" xmlns:wp="http://schemas.openxmlformats.org/drawingml/2006/wordprocessingDrawing" xmlns:w10="urn:schemas-microsoft-com:office:word" xmlns:w="http://schemas.openxmlformats.org/wordprocessingml/2006/main" xmlns:w14="http://schemas.microsoft.com/office/word/2010/wordml" xmlns:w15="http://schemas.microsoft.com/office/word/2012/wordml" xmlns:w16cex="http://schemas.microsoft.com/office/word/2018/wordml/cex" xmlns:w16cid="http://schemas.microsoft.com/office/word/2016/wordml/cid" xmlns:w16="http://schemas.microsoft.com/office/word/2018/wordml" xmlns:w16du="http://schemas.microsoft.com/office/word/2023/wordml/word16du" xmlns:w16sdtdh="http://schemas.microsoft.com/office/word/2020/wordml/sdtdatahash" xmlns:w16se="http://schemas.microsoft.com/office/word/2015/wordml/symex" xmlns:wpg="http://schemas.microsoft.com/office/word/2010/wordprocessingGroup" xmlns:wpi="http://schemas.microsoft.com/office/word/2010/wordprocessingInk" xmlns:wne="http://schemas.microsoft.com/office/word/2006/wordml" xmlns:wps="http://schemas.microsoft.com/office/word/2010/wordprocessingShape" mc:Ignorable="w14 w15 w16se w16cid w16 w16cex w16sdtdh w16du wp14">
   <w:endnote w:type="separator" w:id="-1">
     <w:p>
       <w:r>
@@ -1882,7 +1929,7 @@
 </file>
 
 <file path=word/footer1.xml><?xml version="1.0" encoding="utf-8"?>
-<w:ftr xmlns:wpc="http://schemas.microsoft.com/office/word/2010/wordprocessingCanvas" xmlns:cx="http://schemas.microsoft.com/office/drawing/2014/chartex" xmlns:cx1="http://schemas.microsoft.com/office/drawing/2015/9/8/chartex" xmlns:cx2="http://schemas.microsoft.com/office/drawing/2015/10/21/chartex" xmlns:cx3="http://schemas.microsoft.com/office/drawing/2016/5/9/chartex" xmlns:cx4="http://schemas.microsoft.com/office/drawing/2016/5/10/chartex" xmlns:cx5="http://schemas.microsoft.com/office/drawing/2016/5/11/chartex" xmlns:cx6="http://schemas.microsoft.com/office/drawing/2016/5/12/chartex" xmlns:cx7="http://schemas.microsoft.com/office/drawing/2016/5/13/chartex" xmlns:cx8="http://schemas.microsoft.com/office/drawing/2016/5/14/chartex" xmlns:mc="http://schemas.openxmlformats.org/markup-compatibility/2006" xmlns:aink="http://schemas.microsoft.com/office/drawing/2016/ink" xmlns:am3d="http://schemas.microsoft.com/office/drawing/2017/model3d" xmlns:o="urn:schemas-microsoft-com:office:office" xmlns:r="http://schemas.openxmlformats.org/officeDocument/2006/relationships" xmlns:m="http://schemas.openxmlformats.org/officeDocument/2006/math" xmlns:v="urn:schemas-microsoft-com:vml" xmlns:wp14="http://schemas.microsoft.com/office/word/2010/wordprocessingDrawing" xmlns:wp="http://schemas.openxmlformats.org/drawingml/2006/wordprocessingDrawing" xmlns:w10="urn:schemas-microsoft-com:office:word" xmlns:w="http://schemas.openxmlformats.org/wordprocessingml/2006/main" xmlns:w14="http://schemas.microsoft.com/office/word/2010/wordml" xmlns:w15="http://schemas.microsoft.com/office/word/2012/wordml" xmlns:w16cex="http://schemas.microsoft.com/office/word/2018/wordml/cex" xmlns:w16cid="http://schemas.microsoft.com/office/word/2016/wordml/cid" xmlns:w16="http://schemas.microsoft.com/office/word/2018/wordml" xmlns:w16sdtdh="http://schemas.microsoft.com/office/word/2020/wordml/sdtdatahash" xmlns:w16se="http://schemas.microsoft.com/office/word/2015/wordml/symex" xmlns:wpg="http://schemas.microsoft.com/office/word/2010/wordprocessingGroup" xmlns:wpi="http://schemas.microsoft.com/office/word/2010/wordprocessingInk" xmlns:wne="http://schemas.microsoft.com/office/word/2006/wordml" xmlns:wps="http://schemas.microsoft.com/office/word/2010/wordprocessingShape" mc:Ignorable="w14 w15 w16se w16cid w16 w16cex w16sdtdh wp14">
+<w:ftr xmlns:wpc="http://schemas.microsoft.com/office/word/2010/wordprocessingCanvas" xmlns:cx="http://schemas.microsoft.com/office/drawing/2014/chartex" xmlns:cx1="http://schemas.microsoft.com/office/drawing/2015/9/8/chartex" xmlns:cx2="http://schemas.microsoft.com/office/drawing/2015/10/21/chartex" xmlns:cx3="http://schemas.microsoft.com/office/drawing/2016/5/9/chartex" xmlns:cx4="http://schemas.microsoft.com/office/drawing/2016/5/10/chartex" xmlns:cx5="http://schemas.microsoft.com/office/drawing/2016/5/11/chartex" xmlns:cx6="http://schemas.microsoft.com/office/drawing/2016/5/12/chartex" xmlns:cx7="http://schemas.microsoft.com/office/drawing/2016/5/13/chartex" xmlns:cx8="http://schemas.microsoft.com/office/drawing/2016/5/14/chartex" xmlns:mc="http://schemas.openxmlformats.org/markup-compatibility/2006" xmlns:aink="http://schemas.microsoft.com/office/drawing/2016/ink" xmlns:am3d="http://schemas.microsoft.com/office/drawing/2017/model3d" xmlns:o="urn:schemas-microsoft-com:office:office" xmlns:oel="http://schemas.microsoft.com/office/2019/extlst" xmlns:r="http://schemas.openxmlformats.org/officeDocument/2006/relationships" xmlns:m="http://schemas.openxmlformats.org/officeDocument/2006/math" xmlns:v="urn:schemas-microsoft-com:vml" xmlns:wp14="http://schemas.microsoft.com/office/word/2010/wordprocessingDrawing" xmlns:wp="http://schemas.openxmlformats.org/drawingml/2006/wordprocessingDrawing" xmlns:w10="urn:schemas-microsoft-com:office:word" xmlns:w="http://schemas.openxmlformats.org/wordprocessingml/2006/main" xmlns:w14="http://schemas.microsoft.com/office/word/2010/wordml" xmlns:w15="http://schemas.microsoft.com/office/word/2012/wordml" xmlns:w16cex="http://schemas.microsoft.com/office/word/2018/wordml/cex" xmlns:w16cid="http://schemas.microsoft.com/office/word/2016/wordml/cid" xmlns:w16="http://schemas.microsoft.com/office/word/2018/wordml" xmlns:w16du="http://schemas.microsoft.com/office/word/2023/wordml/word16du" xmlns:w16sdtdh="http://schemas.microsoft.com/office/word/2020/wordml/sdtdatahash" xmlns:w16se="http://schemas.microsoft.com/office/word/2015/wordml/symex" xmlns:wpg="http://schemas.microsoft.com/office/word/2010/wordprocessingGroup" xmlns:wpi="http://schemas.microsoft.com/office/word/2010/wordprocessingInk" xmlns:wne="http://schemas.microsoft.com/office/word/2006/wordml" xmlns:wps="http://schemas.microsoft.com/office/word/2010/wordprocessingShape" mc:Ignorable="w14 w15 w16se w16cid w16 w16cex w16sdtdh w16du wp14">
   <w:sdt>
     <w:sdtPr>
       <w:id w:val="1666210637"/>
@@ -1927,7 +1974,7 @@
 </file>
 
 <file path=word/footnotes.xml><?xml version="1.0" encoding="utf-8"?>
-<w:footnotes xmlns:wpc="http://schemas.microsoft.com/office/word/2010/wordprocessingCanvas" xmlns:cx="http://schemas.microsoft.com/office/drawing/2014/chartex" xmlns:cx1="http://schemas.microsoft.com/office/drawing/2015/9/8/chartex" xmlns:cx2="http://schemas.microsoft.com/office/drawing/2015/10/21/chartex" xmlns:cx3="http://schemas.microsoft.com/office/drawing/2016/5/9/chartex" xmlns:cx4="http://schemas.microsoft.com/office/drawing/2016/5/10/chartex" xmlns:cx5="http://schemas.microsoft.com/office/drawing/2016/5/11/chartex" xmlns:cx6="http://schemas.microsoft.com/office/drawing/2016/5/12/chartex" xmlns:cx7="http://schemas.microsoft.com/office/drawing/2016/5/13/chartex" xmlns:cx8="http://schemas.microsoft.com/office/drawing/2016/5/14/chartex" xmlns:mc="http://schemas.openxmlformats.org/markup-compatibility/2006" xmlns:aink="http://schemas.microsoft.com/office/drawing/2016/ink" xmlns:am3d="http://schemas.microsoft.com/office/drawing/2017/model3d" xmlns:o="urn:schemas-microsoft-com:office:office" xmlns:r="http://schemas.openxmlformats.org/officeDocument/2006/relationships" xmlns:m="http://schemas.openxmlformats.org/officeDocument/2006/math" xmlns:v="urn:schemas-microsoft-com:vml" xmlns:wp14="http://schemas.microsoft.com/office/word/2010/wordprocessingDrawing" xmlns:wp="http://schemas.openxmlformats.org/drawingml/2006/wordprocessingDrawing" xmlns:w10="urn:schemas-microsoft-com:office:word" xmlns:w="http://schemas.openxmlformats.org/wordprocessingml/2006/main" xmlns:w14="http://schemas.microsoft.com/office/word/2010/wordml" xmlns:w15="http://schemas.microsoft.com/office/word/2012/wordml" xmlns:w16cex="http://schemas.microsoft.com/office/word/2018/wordml/cex" xmlns:w16cid="http://schemas.microsoft.com/office/word/2016/wordml/cid" xmlns:w16="http://schemas.microsoft.com/office/word/2018/wordml" xmlns:w16sdtdh="http://schemas.microsoft.com/office/word/2020/wordml/sdtdatahash" xmlns:w16se="http://schemas.microsoft.com/office/word/2015/wordml/symex" xmlns:wpg="http://schemas.microsoft.com/office/word/2010/wordprocessingGroup" xmlns:wpi="http://schemas.microsoft.com/office/word/2010/wordprocessingInk" xmlns:wne="http://schemas.microsoft.com/office/word/2006/wordml" xmlns:wps="http://schemas.microsoft.com/office/word/2010/wordprocessingShape" mc:Ignorable="w14 w15 w16se w16cid w16 w16cex w16sdtdh wp14">
+<w:footnotes xmlns:wpc="http://schemas.microsoft.com/office/word/2010/wordprocessingCanvas" xmlns:cx="http://schemas.microsoft.com/office/drawing/2014/chartex" xmlns:cx1="http://schemas.microsoft.com/office/drawing/2015/9/8/chartex" xmlns:cx2="http://schemas.microsoft.com/office/drawing/2015/10/21/chartex" xmlns:cx3="http://schemas.microsoft.com/office/drawing/2016/5/9/chartex" xmlns:cx4="http://schemas.microsoft.com/office/drawing/2016/5/10/chartex" xmlns:cx5="http://schemas.microsoft.com/office/drawing/2016/5/11/chartex" xmlns:cx6="http://schemas.microsoft.com/office/drawing/2016/5/12/chartex" xmlns:cx7="http://schemas.microsoft.com/office/drawing/2016/5/13/chartex" xmlns:cx8="http://schemas.microsoft.com/office/drawing/2016/5/14/chartex" xmlns:mc="http://schemas.openxmlformats.org/markup-compatibility/2006" xmlns:aink="http://schemas.microsoft.com/office/drawing/2016/ink" xmlns:am3d="http://schemas.microsoft.com/office/drawing/2017/model3d" xmlns:o="urn:schemas-microsoft-com:office:office" xmlns:oel="http://schemas.microsoft.com/office/2019/extlst" xmlns:r="http://schemas.openxmlformats.org/officeDocument/2006/relationships" xmlns:m="http://schemas.openxmlformats.org/officeDocument/2006/math" xmlns:v="urn:schemas-microsoft-com:vml" xmlns:wp14="http://schemas.microsoft.com/office/word/2010/wordprocessingDrawing" xmlns:wp="http://schemas.openxmlformats.org/drawingml/2006/wordprocessingDrawing" xmlns:w10="urn:schemas-microsoft-com:office:word" xmlns:w="http://schemas.openxmlformats.org/wordprocessingml/2006/main" xmlns:w14="http://schemas.microsoft.com/office/word/2010/wordml" xmlns:w15="http://schemas.microsoft.com/office/word/2012/wordml" xmlns:w16cex="http://schemas.microsoft.com/office/word/2018/wordml/cex" xmlns:w16cid="http://schemas.microsoft.com/office/word/2016/wordml/cid" xmlns:w16="http://schemas.microsoft.com/office/word/2018/wordml" xmlns:w16du="http://schemas.microsoft.com/office/word/2023/wordml/word16du" xmlns:w16sdtdh="http://schemas.microsoft.com/office/word/2020/wordml/sdtdatahash" xmlns:w16se="http://schemas.microsoft.com/office/word/2015/wordml/symex" xmlns:wpg="http://schemas.microsoft.com/office/word/2010/wordprocessingGroup" xmlns:wpi="http://schemas.microsoft.com/office/word/2010/wordprocessingInk" xmlns:wne="http://schemas.microsoft.com/office/word/2006/wordml" xmlns:wps="http://schemas.microsoft.com/office/word/2010/wordprocessingShape" mc:Ignorable="w14 w15 w16se w16cid w16 w16cex w16sdtdh w16du wp14">
   <w:footnote w:type="separator" w:id="-1">
     <w:p>
       <w:r>
@@ -1946,7 +1993,7 @@
 </file>
 
 <file path=word/numbering.xml><?xml version="1.0" encoding="utf-8"?>
-<w:numbering xmlns:wpc="http://schemas.microsoft.com/office/word/2010/wordprocessingCanvas" xmlns:cx="http://schemas.microsoft.com/office/drawing/2014/chartex" xmlns:cx1="http://schemas.microsoft.com/office/drawing/2015/9/8/chartex" xmlns:cx2="http://schemas.microsoft.com/office/drawing/2015/10/21/chartex" xmlns:cx3="http://schemas.microsoft.com/office/drawing/2016/5/9/chartex" xmlns:cx4="http://schemas.microsoft.com/office/drawing/2016/5/10/chartex" xmlns:cx5="http://schemas.microsoft.com/office/drawing/2016/5/11/chartex" xmlns:cx6="http://schemas.microsoft.com/office/drawing/2016/5/12/chartex" xmlns:cx7="http://schemas.microsoft.com/office/drawing/2016/5/13/chartex" xmlns:cx8="http://schemas.microsoft.com/office/drawing/2016/5/14/chartex" xmlns:mc="http://schemas.openxmlformats.org/markup-compatibility/2006" xmlns:aink="http://schemas.microsoft.com/office/drawing/2016/ink" xmlns:am3d="http://schemas.microsoft.com/office/drawing/2017/model3d" xmlns:o="urn:schemas-microsoft-com:office:office" xmlns:r="http://schemas.openxmlformats.org/officeDocument/2006/relationships" xmlns:m="http://schemas.openxmlformats.org/officeDocument/2006/math" xmlns:v="urn:schemas-microsoft-com:vml" xmlns:wp14="http://schemas.microsoft.com/office/word/2010/wordprocessingDrawing" xmlns:wp="http://schemas.openxmlformats.org/drawingml/2006/wordprocessingDrawing" xmlns:w10="urn:schemas-microsoft-com:office:word" xmlns:w="http://schemas.openxmlformats.org/wordprocessingml/2006/main" xmlns:w14="http://schemas.microsoft.com/office/word/2010/wordml" xmlns:w15="http://schemas.microsoft.com/office/word/2012/wordml" xmlns:w16cex="http://schemas.microsoft.com/office/word/2018/wordml/cex" xmlns:w16cid="http://schemas.microsoft.com/office/word/2016/wordml/cid" xmlns:w16="http://schemas.microsoft.com/office/word/2018/wordml" xmlns:w16sdtdh="http://schemas.microsoft.com/office/word/2020/wordml/sdtdatahash" xmlns:w16se="http://schemas.microsoft.com/office/word/2015/wordml/symex" xmlns:wpg="http://schemas.microsoft.com/office/word/2010/wordprocessingGroup" xmlns:wpi="http://schemas.microsoft.com/office/word/2010/wordprocessingInk" xmlns:wne="http://schemas.microsoft.com/office/word/2006/wordml" xmlns:wps="http://schemas.microsoft.com/office/word/2010/wordprocessingShape" mc:Ignorable="w14 w15 w16se w16cid w16 w16cex w16sdtdh wp14">
+<w:numbering xmlns:wpc="http://schemas.microsoft.com/office/word/2010/wordprocessingCanvas" xmlns:cx="http://schemas.microsoft.com/office/drawing/2014/chartex" xmlns:cx1="http://schemas.microsoft.com/office/drawing/2015/9/8/chartex" xmlns:cx2="http://schemas.microsoft.com/office/drawing/2015/10/21/chartex" xmlns:cx3="http://schemas.microsoft.com/office/drawing/2016/5/9/chartex" xmlns:cx4="http://schemas.microsoft.com/office/drawing/2016/5/10/chartex" xmlns:cx5="http://schemas.microsoft.com/office/drawing/2016/5/11/chartex" xmlns:cx6="http://schemas.microsoft.com/office/drawing/2016/5/12/chartex" xmlns:cx7="http://schemas.microsoft.com/office/drawing/2016/5/13/chartex" xmlns:cx8="http://schemas.microsoft.com/office/drawing/2016/5/14/chartex" xmlns:mc="http://schemas.openxmlformats.org/markup-compatibility/2006" xmlns:aink="http://schemas.microsoft.com/office/drawing/2016/ink" xmlns:am3d="http://schemas.microsoft.com/office/drawing/2017/model3d" xmlns:o="urn:schemas-microsoft-com:office:office" xmlns:oel="http://schemas.microsoft.com/office/2019/extlst" xmlns:r="http://schemas.openxmlformats.org/officeDocument/2006/relationships" xmlns:m="http://schemas.openxmlformats.org/officeDocument/2006/math" xmlns:v="urn:schemas-microsoft-com:vml" xmlns:wp14="http://schemas.microsoft.com/office/word/2010/wordprocessingDrawing" xmlns:wp="http://schemas.openxmlformats.org/drawingml/2006/wordprocessingDrawing" xmlns:w10="urn:schemas-microsoft-com:office:word" xmlns:w="http://schemas.openxmlformats.org/wordprocessingml/2006/main" xmlns:w14="http://schemas.microsoft.com/office/word/2010/wordml" xmlns:w15="http://schemas.microsoft.com/office/word/2012/wordml" xmlns:w16cex="http://schemas.microsoft.com/office/word/2018/wordml/cex" xmlns:w16cid="http://schemas.microsoft.com/office/word/2016/wordml/cid" xmlns:w16="http://schemas.microsoft.com/office/word/2018/wordml" xmlns:w16du="http://schemas.microsoft.com/office/word/2023/wordml/word16du" xmlns:w16sdtdh="http://schemas.microsoft.com/office/word/2020/wordml/sdtdatahash" xmlns:w16se="http://schemas.microsoft.com/office/word/2015/wordml/symex" xmlns:wpg="http://schemas.microsoft.com/office/word/2010/wordprocessingGroup" xmlns:wpi="http://schemas.microsoft.com/office/word/2010/wordprocessingInk" xmlns:wne="http://schemas.microsoft.com/office/word/2006/wordml" xmlns:wps="http://schemas.microsoft.com/office/word/2010/wordprocessingShape" mc:Ignorable="w14 w15 w16se w16cid w16 w16cex w16sdtdh w16du wp14">
   <w:abstractNum w:abstractNumId="0" w15:restartNumberingAfterBreak="0">
     <w:nsid w:val="30F2739A"/>
     <w:multiLevelType w:val="multilevel"/>
@@ -2060,14 +2107,14 @@
       </w:pPr>
     </w:lvl>
   </w:abstractNum>
-  <w:num w:numId="1">
+  <w:num w:numId="1" w16cid:durableId="253049859">
     <w:abstractNumId w:val="0"/>
   </w:num>
 </w:numbering>
 </file>
 
 <file path=word/styles.xml><?xml version="1.0" encoding="utf-8"?>
-<w:styles xmlns:mc="http://schemas.openxmlformats.org/markup-compatibility/2006" xmlns:r="http://schemas.openxmlformats.org/officeDocument/2006/relationships" xmlns:w="http://schemas.openxmlformats.org/wordprocessingml/2006/main" xmlns:w14="http://schemas.microsoft.com/office/word/2010/wordml" xmlns:w15="http://schemas.microsoft.com/office/word/2012/wordml" xmlns:w16cex="http://schemas.microsoft.com/office/word/2018/wordml/cex" xmlns:w16cid="http://schemas.microsoft.com/office/word/2016/wordml/cid" xmlns:w16="http://schemas.microsoft.com/office/word/2018/wordml" xmlns:w16sdtdh="http://schemas.microsoft.com/office/word/2020/wordml/sdtdatahash" xmlns:w16se="http://schemas.microsoft.com/office/word/2015/wordml/symex" mc:Ignorable="w14 w15 w16se w16cid w16 w16cex w16sdtdh">
+<w:styles xmlns:mc="http://schemas.openxmlformats.org/markup-compatibility/2006" xmlns:r="http://schemas.openxmlformats.org/officeDocument/2006/relationships" xmlns:w="http://schemas.openxmlformats.org/wordprocessingml/2006/main" xmlns:w14="http://schemas.microsoft.com/office/word/2010/wordml" xmlns:w15="http://schemas.microsoft.com/office/word/2012/wordml" xmlns:w16cex="http://schemas.microsoft.com/office/word/2018/wordml/cex" xmlns:w16cid="http://schemas.microsoft.com/office/word/2016/wordml/cid" xmlns:w16="http://schemas.microsoft.com/office/word/2018/wordml" xmlns:w16du="http://schemas.microsoft.com/office/word/2023/wordml/word16du" xmlns:w16sdtdh="http://schemas.microsoft.com/office/word/2020/wordml/sdtdatahash" xmlns:w16se="http://schemas.microsoft.com/office/word/2015/wordml/symex" mc:Ignorable="w14 w15 w16se w16cid w16 w16cex w16sdtdh w16du">
   <w:docDefaults>
     <w:rPrDefault>
       <w:rPr>
@@ -2711,6 +2758,22 @@
       <w:szCs w:val="20"/>
     </w:rPr>
   </w:style>
+  <w:style w:type="table" w:styleId="a8">
+    <w:name w:val="Table Grid"/>
+    <w:basedOn w:val="a1"/>
+    <w:uiPriority w:val="39"/>
+    <w:rsid w:val="00CC48FD"/>
+    <w:tblPr>
+      <w:tblBorders>
+        <w:top w:val="single" w:sz="4" w:space="0" w:color="auto"/>
+        <w:left w:val="single" w:sz="4" w:space="0" w:color="auto"/>
+        <w:bottom w:val="single" w:sz="4" w:space="0" w:color="auto"/>
+        <w:right w:val="single" w:sz="4" w:space="0" w:color="auto"/>
+        <w:insideH w:val="single" w:sz="4" w:space="0" w:color="auto"/>
+        <w:insideV w:val="single" w:sz="4" w:space="0" w:color="auto"/>
+      </w:tblBorders>
+    </w:tblPr>
+  </w:style>
 </w:styles>
 </file>
 

</xml_diff>